<commit_message>
Revert "Merge branch 'develop' of https://github.com/sjtu-rr-homework/Pokemen-run into develop"
This reverts commit f7b00aedc4a1c88c0df486f8c1dc7cbf1e0a8d7b, reversing
changes made to 52d8b2ec79885c1353e1b3d5b72a6442367e4133.
</commit_message>
<xml_diff>
--- a/doc/软件架构文档.docx
+++ b/doc/软件架构文档.docx
@@ -587,7 +587,7 @@
               <w:rPr>
                 <w:rFonts w:hint="eastAsia"/>
               </w:rPr>
-              <w:t>1.1</w:t>
+              <w:t>1.01</w:t>
             </w:r>
           </w:p>
         </w:tc>
@@ -653,7 +653,7 @@
               <w:rPr>
                 <w:rFonts w:hint="eastAsia"/>
               </w:rPr>
-              <w:t>1.2</w:t>
+              <w:t>1.02</w:t>
             </w:r>
           </w:p>
         </w:tc>
@@ -687,6 +687,8 @@
               </w:rPr>
               <w:t>王凯源</w:t>
             </w:r>
+            <w:bookmarkStart w:id="0" w:name="_GoBack"/>
+            <w:bookmarkEnd w:id="0"/>
           </w:p>
         </w:tc>
       </w:tr>
@@ -699,15 +701,6 @@
             <w:pPr>
               <w:pStyle w:val="Tabletext"/>
             </w:pPr>
-            <w:r>
-              <w:rPr>
-                <w:rFonts w:hint="eastAsia"/>
-              </w:rPr>
-              <w:t>2</w:t>
-            </w:r>
-            <w:r>
-              <w:t>019/9/6</w:t>
-            </w:r>
           </w:p>
         </w:tc>
         <w:tc>
@@ -718,9 +711,6 @@
             <w:pPr>
               <w:pStyle w:val="Tabletext"/>
             </w:pPr>
-            <w:r>
-              <w:t>1.3</w:t>
-            </w:r>
           </w:p>
         </w:tc>
         <w:tc>
@@ -731,12 +721,6 @@
             <w:pPr>
               <w:pStyle w:val="Tabletext"/>
             </w:pPr>
-            <w:r>
-              <w:rPr>
-                <w:rFonts w:hint="eastAsia"/>
-              </w:rPr>
-              <w:t>变更用例视图,增加前端实现视图</w:t>
-            </w:r>
           </w:p>
         </w:tc>
         <w:tc>
@@ -747,12 +731,6 @@
             <w:pPr>
               <w:pStyle w:val="Tabletext"/>
             </w:pPr>
-            <w:r>
-              <w:rPr>
-                <w:rFonts w:hint="eastAsia"/>
-              </w:rPr>
-              <w:t>王凯源</w:t>
-            </w:r>
           </w:p>
         </w:tc>
       </w:tr>
@@ -1828,152 +1806,102 @@
         <w:pStyle w:val="1"/>
         <w:ind w:left="360" w:hanging="360"/>
       </w:pPr>
-      <w:bookmarkStart w:id="0" w:name="_Toc356851225"/>
+      <w:bookmarkStart w:id="1" w:name="_Toc356851225"/>
       <w:r>
         <w:rPr>
           <w:rFonts w:hint="eastAsia"/>
         </w:rPr>
         <w:t>简介</w:t>
-      </w:r>
-      <w:bookmarkEnd w:id="0"/>
-    </w:p>
-    <w:p>
-      <w:pPr>
-        <w:pStyle w:val="2"/>
-      </w:pPr>
-      <w:bookmarkStart w:id="1" w:name="_Toc356851226"/>
-      <w:r>
-        <w:rPr>
-          <w:rFonts w:hint="eastAsia"/>
-        </w:rPr>
-        <w:t>目的</w:t>
       </w:r>
       <w:bookmarkEnd w:id="1"/>
     </w:p>
     <w:p>
       <w:pPr>
-        <w:ind w:left="720"/>
-      </w:pPr>
-      <w:r>
-        <w:rPr>
-          <w:rFonts w:hint="eastAsia"/>
-        </w:rPr>
-        <w:t>本文档将从构架方面对系统进行综合概述，其中会使用多种不同的构架视图来描述系统的各个方面。它用于记录并表述已对系统的构架方面</w:t>
-      </w:r>
-      <w:r>
-        <w:rPr>
-          <w:rFonts w:hint="eastAsia"/>
-        </w:rPr>
-        <w:t>做出</w:t>
-      </w:r>
-      <w:r>
-        <w:rPr>
-          <w:rFonts w:hint="eastAsia"/>
-        </w:rPr>
-        <w:t>的重要决策。</w:t>
-      </w:r>
-    </w:p>
-    <w:p>
-      <w:pPr>
-        <w:ind w:left="720"/>
-      </w:pPr>
-    </w:p>
-    <w:p>
-      <w:pPr>
-        <w:pStyle w:val="InfoBlue"/>
-      </w:pPr>
-      <w:r>
-        <w:rPr>
-          <w:rFonts w:ascii="Times New Roman"/>
-        </w:rPr>
-        <w:t>[</w:t>
-      </w:r>
-      <w:r>
-        <w:rPr>
-          <w:rFonts w:hint="eastAsia"/>
-        </w:rPr>
-        <w:t>本节确定此</w:t>
-      </w:r>
-      <w:r>
-        <w:rPr>
-          <w:rFonts w:hint="eastAsia"/>
-          <w:b/>
-        </w:rPr>
-        <w:t>软件构架文档</w:t>
-      </w:r>
-      <w:r>
-        <w:rPr>
-          <w:rFonts w:hint="eastAsia"/>
-        </w:rPr>
-        <w:t>在整个项目文档中的作用或目的，并对此文档的结构进行简要说明。应确定此文档的特定读者，并指出他们应该如何使用此文档。</w:t>
-      </w:r>
-      <w:r>
-        <w:rPr>
-          <w:rFonts w:ascii="Times New Roman"/>
-        </w:rPr>
-        <w:t>]</w:t>
-      </w:r>
-    </w:p>
-    <w:p>
-      <w:pPr>
         <w:pStyle w:val="2"/>
       </w:pPr>
-      <w:bookmarkStart w:id="2" w:name="_Toc356851227"/>
-      <w:r>
-        <w:rPr>
-          <w:rFonts w:hint="eastAsia"/>
-        </w:rPr>
-        <w:t>参考资料</w:t>
+      <w:bookmarkStart w:id="2" w:name="_Toc356851226"/>
+      <w:r>
+        <w:rPr>
+          <w:rFonts w:hint="eastAsia"/>
+        </w:rPr>
+        <w:t>目的</w:t>
       </w:r>
       <w:bookmarkEnd w:id="2"/>
     </w:p>
     <w:p>
       <w:pPr>
-        <w:pStyle w:val="InfoBlue"/>
-      </w:pPr>
-      <w:r>
-        <w:rPr>
-          <w:rFonts w:ascii="Times New Roman"/>
-        </w:rPr>
-        <w:t>[</w:t>
-      </w:r>
-      <w:r>
-        <w:rPr>
-          <w:rFonts w:hint="eastAsia"/>
-        </w:rPr>
-        <w:t>本小节应完整地列出此</w:t>
-      </w:r>
-      <w:r>
-        <w:rPr>
-          <w:rFonts w:hint="eastAsia"/>
-          <w:b/>
-        </w:rPr>
-        <w:t>软件构架文档</w:t>
-      </w:r>
-      <w:r>
-        <w:rPr>
-          <w:rFonts w:hint="eastAsia"/>
-        </w:rPr>
-        <w:t>中其他部分所引用的所有文档。每个文档应标有标题、报告号（如果适用）、日期和出版单位。列出可从中获取这些参考资料的来源。这些信息可以通过引用附录或其他文档来提供。</w:t>
-      </w:r>
-      <w:r>
-        <w:rPr>
-          <w:rFonts w:ascii="Times New Roman"/>
-        </w:rPr>
-        <w:t>]</w:t>
+        <w:ind w:left="720"/>
+      </w:pPr>
+      <w:r>
+        <w:rPr>
+          <w:rFonts w:hint="eastAsia"/>
+        </w:rPr>
+        <w:t>本文档将从构架方面对系统进行综合概述，其中会使用多种不同的构架视图来描述系统的各个方面。它用于记录并表述已对系统的构架方面</w:t>
+      </w:r>
+      <w:r>
+        <w:rPr>
+          <w:rFonts w:hint="eastAsia"/>
+        </w:rPr>
+        <w:t>做出</w:t>
+      </w:r>
+      <w:r>
+        <w:rPr>
+          <w:rFonts w:hint="eastAsia"/>
+        </w:rPr>
+        <w:t>的重要决策。</w:t>
       </w:r>
     </w:p>
     <w:p>
       <w:pPr>
-        <w:pStyle w:val="1"/>
-        <w:ind w:left="360" w:hanging="360"/>
-      </w:pPr>
-      <w:bookmarkStart w:id="3" w:name="_Toc356851228"/>
-      <w:r>
-        <w:rPr>
-          <w:rFonts w:hint="eastAsia"/>
-        </w:rPr>
-        <w:t>用例视图</w:t>
+        <w:ind w:left="720"/>
+      </w:pPr>
+    </w:p>
+    <w:p>
+      <w:pPr>
+        <w:pStyle w:val="InfoBlue"/>
+      </w:pPr>
+      <w:r>
+        <w:rPr>
+          <w:rFonts w:ascii="Times New Roman"/>
+        </w:rPr>
+        <w:t>[</w:t>
+      </w:r>
+      <w:r>
+        <w:rPr>
+          <w:rFonts w:hint="eastAsia"/>
+        </w:rPr>
+        <w:t>本节确定此</w:t>
+      </w:r>
+      <w:r>
+        <w:rPr>
+          <w:rFonts w:hint="eastAsia"/>
+          <w:b/>
+        </w:rPr>
+        <w:t>软件构架文档</w:t>
+      </w:r>
+      <w:r>
+        <w:rPr>
+          <w:rFonts w:hint="eastAsia"/>
+        </w:rPr>
+        <w:t>在整个项目文档中的作用或目的，并对此文档的结构进行简要说明。应确定此文档的特定读者，并指出他们应该如何使用此文档。</w:t>
+      </w:r>
+      <w:r>
+        <w:rPr>
+          <w:rFonts w:ascii="Times New Roman"/>
+        </w:rPr>
+        <w:t>]</w:t>
+      </w:r>
+    </w:p>
+    <w:p>
+      <w:pPr>
+        <w:pStyle w:val="2"/>
+      </w:pPr>
+      <w:bookmarkStart w:id="3" w:name="_Toc356851227"/>
+      <w:r>
+        <w:rPr>
+          <w:rFonts w:hint="eastAsia"/>
+        </w:rPr>
+        <w:t>参考资料</w:t>
       </w:r>
       <w:bookmarkEnd w:id="3"/>
     </w:p>
@@ -1991,7 +1919,20 @@
         <w:rPr>
           <w:rFonts w:hint="eastAsia"/>
         </w:rPr>
-        <w:t>本节列出用例模型中的一些用例或场景，这些用例或场景应体现最终系统中重要的、核心的功能；或是在构架方面涉及范围很广（使用了许多构架元素）；或强调或阐明了构架的某一具体的细微之处。</w:t>
+        <w:t>本小节应完整地列出此</w:t>
+      </w:r>
+      <w:r>
+        <w:rPr>
+          <w:rFonts w:hint="eastAsia"/>
+          <w:b/>
+        </w:rPr>
+        <w:t>软件构架文档</w:t>
+      </w:r>
+      <w:r>
+        <w:rPr>
+          <w:rFonts w:hint="eastAsia"/>
+        </w:rPr>
+        <w:t>中其他部分所引用的所有文档。每个文档应标有标题、报告号（如果适用）、日期和出版单位。列出可从中获取这些参考资料的来源。这些信息可以通过引用附录或其他文档来提供。</w:t>
       </w:r>
       <w:r>
         <w:rPr>
@@ -2001,15 +1942,53 @@
       </w:r>
     </w:p>
     <w:p>
-      <w:r>
-        <w:rPr>
-          <w:noProof/>
+      <w:pPr>
+        <w:pStyle w:val="1"/>
+        <w:ind w:left="360" w:hanging="360"/>
+      </w:pPr>
+      <w:bookmarkStart w:id="4" w:name="_Toc356851228"/>
+      <w:r>
+        <w:rPr>
+          <w:rFonts w:hint="eastAsia"/>
+        </w:rPr>
+        <w:t>用例视图</w:t>
+      </w:r>
+      <w:bookmarkEnd w:id="4"/>
+    </w:p>
+    <w:p>
+      <w:pPr>
+        <w:pStyle w:val="InfoBlue"/>
+      </w:pPr>
+      <w:r>
+        <w:rPr>
+          <w:rFonts w:ascii="Times New Roman"/>
+        </w:rPr>
+        <w:t>[</w:t>
+      </w:r>
+      <w:r>
+        <w:rPr>
+          <w:rFonts w:hint="eastAsia"/>
+        </w:rPr>
+        <w:t>本节列出用例模型中的一些用例或场景，这些用例或场景应体现最终系统中重要的、核心的功能；或是在构架方面涉及范围很广（使用了许多构架元素）；或强调或阐明了构架的某一具体的细微之处。</w:t>
+      </w:r>
+      <w:r>
+        <w:rPr>
+          <w:rFonts w:ascii="Times New Roman"/>
+        </w:rPr>
+        <w:t>]</w:t>
+      </w:r>
+    </w:p>
+    <w:p>
+      <w:r>
+        <w:rPr>
+          <w:noProof/>
+          <w:snapToGrid/>
         </w:rPr>
         <w:drawing>
           <wp:inline distT="0" distB="0" distL="0" distR="0">
-            <wp:extent cx="6154420" cy="4191000"/>
+            <wp:extent cx="5943600" cy="4460875"/>
             <wp:effectExtent l="0" t="0" r="0" b="0"/>
-            <wp:docPr id="5" name="图片 5"/>
+            <wp:docPr id="3" name="图片 1"/>
             <wp:cNvGraphicFramePr>
               <a:graphicFrameLocks xmlns:a="http://schemas.openxmlformats.org/drawingml/2006/main" noChangeAspect="1"/>
             </wp:cNvGraphicFramePr>
@@ -2017,7 +1996,7 @@
               <a:graphicData uri="http://schemas.openxmlformats.org/drawingml/2006/picture">
                 <pic:pic xmlns:pic="http://schemas.openxmlformats.org/drawingml/2006/picture">
                   <pic:nvPicPr>
-                    <pic:cNvPr id="0" name="Picture 2"/>
+                    <pic:cNvPr id="0" name="图片 1"/>
                     <pic:cNvPicPr>
                       <a:picLocks noChangeAspect="1" noChangeArrowheads="1"/>
                     </pic:cNvPicPr>
@@ -2038,7 +2017,7 @@
                   <pic:spPr bwMode="auto">
                     <a:xfrm>
                       <a:off x="0" y="0"/>
-                      <a:ext cx="6159096" cy="4194184"/>
+                      <a:ext cx="5943600" cy="4460875"/>
                     </a:xfrm>
                     <a:prstGeom prst="rect">
                       <a:avLst/>
@@ -2060,7 +2039,7 @@
         <w:pStyle w:val="1"/>
         <w:ind w:left="360" w:hanging="360"/>
       </w:pPr>
-      <w:bookmarkStart w:id="4" w:name="_Toc356851229"/>
+      <w:bookmarkStart w:id="5" w:name="_Toc356851229"/>
       <w:r>
         <w:rPr>
           <w:rFonts w:hint="eastAsia"/>
@@ -2068,7 +2047,7 @@
         <w:lastRenderedPageBreak/>
         <w:t>逻辑视图</w:t>
       </w:r>
-      <w:bookmarkEnd w:id="4"/>
+      <w:bookmarkEnd w:id="5"/>
     </w:p>
     <w:p>
       <w:pPr>
@@ -2094,14 +2073,14 @@
       <w:pPr>
         <w:pStyle w:val="2"/>
       </w:pPr>
-      <w:bookmarkStart w:id="5" w:name="_Toc356851230"/>
+      <w:bookmarkStart w:id="6" w:name="_Toc356851230"/>
       <w:r>
         <w:rPr>
           <w:rFonts w:hint="eastAsia"/>
         </w:rPr>
         <w:t>概述</w:t>
       </w:r>
-      <w:bookmarkEnd w:id="5"/>
+      <w:bookmarkEnd w:id="6"/>
     </w:p>
     <w:p>
       <w:pPr>
@@ -2159,14 +2138,14 @@
         <w:pStyle w:val="1"/>
         <w:ind w:left="360" w:hanging="360"/>
       </w:pPr>
-      <w:bookmarkStart w:id="6" w:name="_Toc356851232"/>
+      <w:bookmarkStart w:id="7" w:name="_Toc356851232"/>
       <w:r>
         <w:rPr>
           <w:rFonts w:hint="eastAsia"/>
         </w:rPr>
         <w:t>进程视图</w:t>
       </w:r>
-      <w:bookmarkEnd w:id="6"/>
+      <w:bookmarkEnd w:id="7"/>
     </w:p>
     <w:p>
       <w:pPr>
@@ -2195,7 +2174,7 @@
         <w:pStyle w:val="1"/>
         <w:ind w:left="360" w:hanging="360"/>
       </w:pPr>
-      <w:bookmarkStart w:id="7" w:name="_Toc356851233"/>
+      <w:bookmarkStart w:id="8" w:name="_Toc356851233"/>
       <w:r>
         <w:rPr>
           <w:noProof/>
@@ -2270,88 +2249,6 @@
         </w:rPr>
         <w:t>部署视图</w:t>
       </w:r>
-      <w:bookmarkEnd w:id="7"/>
-    </w:p>
-    <w:p>
-      <w:pPr>
-        <w:pStyle w:val="InfoBlue"/>
-        <w:rPr>
-          <w:rFonts w:ascii="Times New Roman" w:hint="eastAsia"/>
-        </w:rPr>
-      </w:pPr>
-      <w:r>
-        <w:t>[</w:t>
-      </w:r>
-      <w:r>
-        <w:rPr>
-          <w:rFonts w:hint="eastAsia"/>
-        </w:rPr>
-        <w:t>本节说明用来部署和运行该软件的一种或多种物理网络（硬件）配置。对于每种配置，它至少应该指出执行该软件的物理节点（计算机、</w:t>
-      </w:r>
-      <w:r>
-        <w:t>CPU</w:t>
-      </w:r>
-      <w:r>
-        <w:rPr>
-          <w:rFonts w:hint="eastAsia"/>
-        </w:rPr>
-        <w:t>）及其互连情况（总线连接、</w:t>
-      </w:r>
-      <w:r>
-        <w:t xml:space="preserve">LAN </w:t>
-      </w:r>
-      <w:r>
-        <w:rPr>
-          <w:rFonts w:hint="eastAsia"/>
-        </w:rPr>
-        <w:t>连接、点到点连接等）。另外还要包括</w:t>
-      </w:r>
-      <w:r>
-        <w:rPr>
-          <w:rFonts w:hint="eastAsia"/>
-          <w:b/>
-        </w:rPr>
-        <w:t>进程视图</w:t>
-      </w:r>
-      <w:r>
-        <w:rPr>
-          <w:rFonts w:hint="eastAsia"/>
-        </w:rPr>
-        <w:t>中的</w:t>
-      </w:r>
-      <w:proofErr w:type="gramStart"/>
-      <w:r>
-        <w:rPr>
-          <w:rFonts w:hint="eastAsia"/>
-        </w:rPr>
-        <w:t>各进程到</w:t>
-      </w:r>
-      <w:proofErr w:type="gramEnd"/>
-      <w:r>
-        <w:rPr>
-          <w:rFonts w:hint="eastAsia"/>
-        </w:rPr>
-        <w:t>物理节点的映射。</w:t>
-      </w:r>
-      <w:r>
-        <w:rPr>
-          <w:rFonts w:ascii="Times New Roman"/>
-        </w:rPr>
-        <w:t>]</w:t>
-      </w:r>
-    </w:p>
-    <w:p>
-      <w:pPr>
-        <w:pStyle w:val="1"/>
-        <w:ind w:left="360" w:hanging="360"/>
-      </w:pPr>
-      <w:bookmarkStart w:id="8" w:name="_Toc356851234"/>
-      <w:r>
-        <w:rPr>
-          <w:rFonts w:hint="eastAsia"/>
-        </w:rPr>
-        <w:t>实现视图</w:t>
-      </w:r>
       <w:bookmarkEnd w:id="8"/>
     </w:p>
     <w:p>
@@ -2365,74 +2262,90 @@
         <w:rPr>
           <w:rFonts w:hint="eastAsia"/>
         </w:rPr>
-        <w:t>本节说明实现模型的整体结构、软件分解为实现模型中的层和子系统的情况，以及所有在构架方面具有重要意义的构件。</w:t>
-      </w:r>
-      <w:r>
+        <w:t>本节说明用来部署和运行该软件的一种或多种物理网络（硬件）配置。对于每种配置，它至少应该指出执行该软件的物理节点（计算机、</w:t>
+      </w:r>
+      <w:r>
+        <w:t>CPU</w:t>
+      </w:r>
+      <w:r>
+        <w:rPr>
+          <w:rFonts w:hint="eastAsia"/>
+        </w:rPr>
+        <w:t>）及其互连情况（总线连接、</w:t>
+      </w:r>
+      <w:r>
+        <w:t xml:space="preserve">LAN </w:t>
+      </w:r>
+      <w:r>
+        <w:rPr>
+          <w:rFonts w:hint="eastAsia"/>
+        </w:rPr>
+        <w:t>连接、点到点连接等）。另外还要包括</w:t>
+      </w:r>
+      <w:r>
+        <w:rPr>
+          <w:rFonts w:hint="eastAsia"/>
+          <w:b/>
+        </w:rPr>
+        <w:t>进程视图</w:t>
+      </w:r>
+      <w:r>
+        <w:rPr>
+          <w:rFonts w:hint="eastAsia"/>
+        </w:rPr>
+        <w:t>中的</w:t>
+      </w:r>
+      <w:proofErr w:type="gramStart"/>
+      <w:r>
+        <w:rPr>
+          <w:rFonts w:hint="eastAsia"/>
+        </w:rPr>
+        <w:t>各进程到</w:t>
+      </w:r>
+      <w:proofErr w:type="gramEnd"/>
+      <w:r>
+        <w:rPr>
+          <w:rFonts w:hint="eastAsia"/>
+        </w:rPr>
+        <w:t>物理节点的映射。</w:t>
+      </w:r>
+      <w:r>
+        <w:rPr>
+          <w:rFonts w:ascii="Times New Roman"/>
+        </w:rPr>
         <w:t>]</w:t>
       </w:r>
     </w:p>
     <w:p>
       <w:pPr>
-        <w:pStyle w:val="a9"/>
-      </w:pPr>
-      <w:r>
-        <w:rPr>
-          <w:rFonts w:hint="eastAsia"/>
-        </w:rPr>
-        <w:t>前端:</w:t>
-      </w:r>
+        <w:pStyle w:val="1"/>
+        <w:ind w:left="360" w:hanging="360"/>
+      </w:pPr>
+      <w:bookmarkStart w:id="9" w:name="_Toc356851234"/>
+      <w:r>
+        <w:rPr>
+          <w:rFonts w:hint="eastAsia"/>
+        </w:rPr>
+        <w:t>实现视图</w:t>
+      </w:r>
+      <w:bookmarkEnd w:id="9"/>
     </w:p>
     <w:p>
       <w:pPr>
-        <w:pStyle w:val="a9"/>
-        <w:rPr>
-          <w:rFonts w:hint="eastAsia"/>
-        </w:rPr>
-      </w:pPr>
-      <w:r>
-        <w:rPr>
-          <w:noProof/>
-          <w:snapToGrid/>
-        </w:rPr>
-        <w:lastRenderedPageBreak/>
-        <w:drawing>
-          <wp:inline distT="0" distB="0" distL="0" distR="0" wp14:anchorId="0C026A34" wp14:editId="50EB001F">
-            <wp:extent cx="6375907" cy="4296508"/>
-            <wp:effectExtent l="0" t="0" r="6350" b="8890"/>
-            <wp:docPr id="6" name="图片 6"/>
-            <wp:cNvGraphicFramePr>
-              <a:graphicFrameLocks xmlns:a="http://schemas.openxmlformats.org/drawingml/2006/main" noChangeAspect="1"/>
-            </wp:cNvGraphicFramePr>
-            <a:graphic xmlns:a="http://schemas.openxmlformats.org/drawingml/2006/main">
-              <a:graphicData uri="http://schemas.openxmlformats.org/drawingml/2006/picture">
-                <pic:pic xmlns:pic="http://schemas.openxmlformats.org/drawingml/2006/picture">
-                  <pic:nvPicPr>
-                    <pic:cNvPr id="1" name=""/>
-                    <pic:cNvPicPr/>
-                  </pic:nvPicPr>
-                  <pic:blipFill>
-                    <a:blip r:embed="rId11"/>
-                    <a:stretch>
-                      <a:fillRect/>
-                    </a:stretch>
-                  </pic:blipFill>
-                  <pic:spPr>
-                    <a:xfrm>
-                      <a:off x="0" y="0"/>
-                      <a:ext cx="6422944" cy="4328204"/>
-                    </a:xfrm>
-                    <a:prstGeom prst="rect">
-                      <a:avLst/>
-                    </a:prstGeom>
-                  </pic:spPr>
-                </pic:pic>
-              </a:graphicData>
-            </a:graphic>
-          </wp:inline>
-        </w:drawing>
-      </w:r>
-      <w:bookmarkStart w:id="9" w:name="_GoBack"/>
-      <w:bookmarkEnd w:id="9"/>
+        <w:pStyle w:val="InfoBlue"/>
+      </w:pPr>
+      <w:r>
+        <w:t>[</w:t>
+      </w:r>
+      <w:r>
+        <w:rPr>
+          <w:rFonts w:hint="eastAsia"/>
+        </w:rPr>
+        <w:t>本节说明实现模型的整体结构、软件分解为实现模型中的层和子系统的情况，以及所有在构架方面具有重要意义的构件。</w:t>
+      </w:r>
+      <w:r>
+        <w:t>]</w:t>
+      </w:r>
     </w:p>
     <w:p/>
     <w:p>
@@ -2495,6 +2408,7 @@
         <w:rPr>
           <w:rFonts w:hint="eastAsia"/>
         </w:rPr>
+        <w:lastRenderedPageBreak/>
         <w:t>核心算法设计</w:t>
       </w:r>
       <w:r>
@@ -2528,8 +2442,8 @@
       </w:pPr>
     </w:p>
     <w:sectPr>
-      <w:headerReference w:type="default" r:id="rId12"/>
-      <w:footerReference w:type="default" r:id="rId13"/>
+      <w:headerReference w:type="default" r:id="rId11"/>
+      <w:footerReference w:type="default" r:id="rId12"/>
       <w:pgSz w:w="12240" w:h="15840" w:code="1"/>
       <w:pgMar w:top="1440" w:right="1440" w:bottom="1440" w:left="1440" w:header="720" w:footer="720" w:gutter="0"/>
       <w:cols w:space="720"/>
@@ -4479,7 +4393,7 @@
     </w:rPrDefault>
     <w:pPrDefault/>
   </w:docDefaults>
-  <w:latentStyles w:defLockedState="0" w:defUIPriority="0" w:defSemiHidden="0" w:defUnhideWhenUsed="0" w:defQFormat="0" w:count="377">
+  <w:latentStyles w:defLockedState="0" w:defUIPriority="0" w:defSemiHidden="0" w:defUnhideWhenUsed="0" w:defQFormat="0" w:count="376">
     <w:lsdException w:name="Normal" w:qFormat="1"/>
     <w:lsdException w:name="heading 1" w:qFormat="1"/>
     <w:lsdException w:name="heading 2" w:qFormat="1"/>
@@ -4497,8 +4411,7 @@
     <w:lsdException w:name="Subtitle" w:qFormat="1"/>
     <w:lsdException w:name="Strong" w:qFormat="1"/>
     <w:lsdException w:name="Emphasis" w:qFormat="1"/>
-    <w:lsdException w:name="HTML Variable" w:semiHidden="1" w:unhideWhenUsed="1"/>
-    <w:lsdException w:name="Outline List 3" w:semiHidden="1" w:unhideWhenUsed="1"/>
+    <w:lsdException w:name="Normal Table" w:semiHidden="1" w:unhideWhenUsed="1"/>
     <w:lsdException w:name="Table Simple 1" w:semiHidden="1" w:unhideWhenUsed="1"/>
     <w:lsdException w:name="Table Simple 2" w:semiHidden="1" w:unhideWhenUsed="1"/>
     <w:lsdException w:name="Table Simple 3" w:semiHidden="1" w:unhideWhenUsed="1"/>
@@ -4540,7 +4453,8 @@
     <w:lsdException w:name="Table Subtle 2" w:semiHidden="1" w:unhideWhenUsed="1"/>
     <w:lsdException w:name="Table Web 1" w:semiHidden="1" w:unhideWhenUsed="1"/>
     <w:lsdException w:name="Table Web 2" w:semiHidden="1" w:unhideWhenUsed="1"/>
-    <w:lsdException w:name="Balloon Text" w:semiHidden="1" w:unhideWhenUsed="1"/>
+    <w:lsdException w:name="Table Web 3" w:semiHidden="1" w:unhideWhenUsed="1"/>
+    <w:lsdException w:name="Table Theme" w:semiHidden="1" w:unhideWhenUsed="1"/>
     <w:lsdException w:name="Placeholder Text" w:semiHidden="1" w:uiPriority="99"/>
     <w:lsdException w:name="No Spacing" w:uiPriority="1" w:qFormat="1"/>
     <w:lsdException w:name="Light Shading" w:uiPriority="60"/>
@@ -4761,7 +4675,6 @@
     <w:lsdException w:name="Hashtag" w:semiHidden="1" w:uiPriority="99" w:unhideWhenUsed="1"/>
     <w:lsdException w:name="Unresolved Mention" w:semiHidden="1" w:uiPriority="99" w:unhideWhenUsed="1"/>
     <w:lsdException w:name="Smart Link" w:semiHidden="1" w:uiPriority="99" w:unhideWhenUsed="1"/>
-    <w:lsdException w:name="Smart Link Error" w:semiHidden="1" w:uiPriority="99" w:unhideWhenUsed="1"/>
   </w:latentStyles>
   <w:style w:type="paragraph" w:default="1" w:styleId="a">
     <w:name w:val="Normal"/>

</xml_diff>

<commit_message>
Revert "Revert "Merge branch 'develop' of https://github.com/sjtu-rr-homework/Pokemen-run into develop""
This reverts commit 5cdcebc7767d143d4461ea6698b499866522d899.
</commit_message>
<xml_diff>
--- a/doc/软件架构文档.docx
+++ b/doc/软件架构文档.docx
@@ -587,7 +587,7 @@
               <w:rPr>
                 <w:rFonts w:hint="eastAsia"/>
               </w:rPr>
-              <w:t>1.01</w:t>
+              <w:t>1.1</w:t>
             </w:r>
           </w:p>
         </w:tc>
@@ -653,7 +653,7 @@
               <w:rPr>
                 <w:rFonts w:hint="eastAsia"/>
               </w:rPr>
-              <w:t>1.02</w:t>
+              <w:t>1.2</w:t>
             </w:r>
           </w:p>
         </w:tc>
@@ -687,8 +687,6 @@
               </w:rPr>
               <w:t>王凯源</w:t>
             </w:r>
-            <w:bookmarkStart w:id="0" w:name="_GoBack"/>
-            <w:bookmarkEnd w:id="0"/>
           </w:p>
         </w:tc>
       </w:tr>
@@ -701,6 +699,15 @@
             <w:pPr>
               <w:pStyle w:val="Tabletext"/>
             </w:pPr>
+            <w:r>
+              <w:rPr>
+                <w:rFonts w:hint="eastAsia"/>
+              </w:rPr>
+              <w:t>2</w:t>
+            </w:r>
+            <w:r>
+              <w:t>019/9/6</w:t>
+            </w:r>
           </w:p>
         </w:tc>
         <w:tc>
@@ -711,6 +718,9 @@
             <w:pPr>
               <w:pStyle w:val="Tabletext"/>
             </w:pPr>
+            <w:r>
+              <w:t>1.3</w:t>
+            </w:r>
           </w:p>
         </w:tc>
         <w:tc>
@@ -721,6 +731,12 @@
             <w:pPr>
               <w:pStyle w:val="Tabletext"/>
             </w:pPr>
+            <w:r>
+              <w:rPr>
+                <w:rFonts w:hint="eastAsia"/>
+              </w:rPr>
+              <w:t>变更用例视图,增加前端实现视图</w:t>
+            </w:r>
           </w:p>
         </w:tc>
         <w:tc>
@@ -731,6 +747,12 @@
             <w:pPr>
               <w:pStyle w:val="Tabletext"/>
             </w:pPr>
+            <w:r>
+              <w:rPr>
+                <w:rFonts w:hint="eastAsia"/>
+              </w:rPr>
+              <w:t>王凯源</w:t>
+            </w:r>
           </w:p>
         </w:tc>
       </w:tr>
@@ -1806,104 +1828,104 @@
         <w:pStyle w:val="1"/>
         <w:ind w:left="360" w:hanging="360"/>
       </w:pPr>
-      <w:bookmarkStart w:id="1" w:name="_Toc356851225"/>
+      <w:bookmarkStart w:id="0" w:name="_Toc356851225"/>
       <w:r>
         <w:rPr>
           <w:rFonts w:hint="eastAsia"/>
         </w:rPr>
         <w:t>简介</w:t>
       </w:r>
+      <w:bookmarkEnd w:id="0"/>
+    </w:p>
+    <w:p>
+      <w:pPr>
+        <w:pStyle w:val="2"/>
+      </w:pPr>
+      <w:bookmarkStart w:id="1" w:name="_Toc356851226"/>
+      <w:r>
+        <w:rPr>
+          <w:rFonts w:hint="eastAsia"/>
+        </w:rPr>
+        <w:t>目的</w:t>
+      </w:r>
       <w:bookmarkEnd w:id="1"/>
     </w:p>
     <w:p>
       <w:pPr>
+        <w:ind w:left="720"/>
+      </w:pPr>
+      <w:r>
+        <w:rPr>
+          <w:rFonts w:hint="eastAsia"/>
+        </w:rPr>
+        <w:t>本文档将从构架方面对系统进行综合概述，其中会使用多种不同的构架视图来描述系统的各个方面。它用于记录并表述已对系统的构架方面</w:t>
+      </w:r>
+      <w:r>
+        <w:rPr>
+          <w:rFonts w:hint="eastAsia"/>
+        </w:rPr>
+        <w:t>做出</w:t>
+      </w:r>
+      <w:r>
+        <w:rPr>
+          <w:rFonts w:hint="eastAsia"/>
+        </w:rPr>
+        <w:t>的重要决策。</w:t>
+      </w:r>
+    </w:p>
+    <w:p>
+      <w:pPr>
+        <w:ind w:left="720"/>
+      </w:pPr>
+    </w:p>
+    <w:p>
+      <w:pPr>
+        <w:pStyle w:val="InfoBlue"/>
+      </w:pPr>
+      <w:r>
+        <w:rPr>
+          <w:rFonts w:ascii="Times New Roman"/>
+        </w:rPr>
+        <w:t>[</w:t>
+      </w:r>
+      <w:r>
+        <w:rPr>
+          <w:rFonts w:hint="eastAsia"/>
+        </w:rPr>
+        <w:t>本节确定此</w:t>
+      </w:r>
+      <w:r>
+        <w:rPr>
+          <w:rFonts w:hint="eastAsia"/>
+          <w:b/>
+        </w:rPr>
+        <w:t>软件构架文档</w:t>
+      </w:r>
+      <w:r>
+        <w:rPr>
+          <w:rFonts w:hint="eastAsia"/>
+        </w:rPr>
+        <w:t>在整个项目文档中的作用或目的，并对此文档的结构进行简要说明。应确定此文档的特定读者，并指出他们应该如何使用此文档。</w:t>
+      </w:r>
+      <w:r>
+        <w:rPr>
+          <w:rFonts w:ascii="Times New Roman"/>
+        </w:rPr>
+        <w:t>]</w:t>
+      </w:r>
+    </w:p>
+    <w:p>
+      <w:pPr>
         <w:pStyle w:val="2"/>
       </w:pPr>
-      <w:bookmarkStart w:id="2" w:name="_Toc356851226"/>
-      <w:r>
-        <w:rPr>
-          <w:rFonts w:hint="eastAsia"/>
-        </w:rPr>
-        <w:t>目的</w:t>
+      <w:bookmarkStart w:id="2" w:name="_Toc356851227"/>
+      <w:r>
+        <w:rPr>
+          <w:rFonts w:hint="eastAsia"/>
+        </w:rPr>
+        <w:t>参考资料</w:t>
       </w:r>
       <w:bookmarkEnd w:id="2"/>
-    </w:p>
-    <w:p>
-      <w:pPr>
-        <w:ind w:left="720"/>
-      </w:pPr>
-      <w:r>
-        <w:rPr>
-          <w:rFonts w:hint="eastAsia"/>
-        </w:rPr>
-        <w:t>本文档将从构架方面对系统进行综合概述，其中会使用多种不同的构架视图来描述系统的各个方面。它用于记录并表述已对系统的构架方面</w:t>
-      </w:r>
-      <w:r>
-        <w:rPr>
-          <w:rFonts w:hint="eastAsia"/>
-        </w:rPr>
-        <w:t>做出</w:t>
-      </w:r>
-      <w:r>
-        <w:rPr>
-          <w:rFonts w:hint="eastAsia"/>
-        </w:rPr>
-        <w:t>的重要决策。</w:t>
-      </w:r>
-    </w:p>
-    <w:p>
-      <w:pPr>
-        <w:ind w:left="720"/>
-      </w:pPr>
-    </w:p>
-    <w:p>
-      <w:pPr>
-        <w:pStyle w:val="InfoBlue"/>
-      </w:pPr>
-      <w:r>
-        <w:rPr>
-          <w:rFonts w:ascii="Times New Roman"/>
-        </w:rPr>
-        <w:t>[</w:t>
-      </w:r>
-      <w:r>
-        <w:rPr>
-          <w:rFonts w:hint="eastAsia"/>
-        </w:rPr>
-        <w:t>本节确定此</w:t>
-      </w:r>
-      <w:r>
-        <w:rPr>
-          <w:rFonts w:hint="eastAsia"/>
-          <w:b/>
-        </w:rPr>
-        <w:t>软件构架文档</w:t>
-      </w:r>
-      <w:r>
-        <w:rPr>
-          <w:rFonts w:hint="eastAsia"/>
-        </w:rPr>
-        <w:t>在整个项目文档中的作用或目的，并对此文档的结构进行简要说明。应确定此文档的特定读者，并指出他们应该如何使用此文档。</w:t>
-      </w:r>
-      <w:r>
-        <w:rPr>
-          <w:rFonts w:ascii="Times New Roman"/>
-        </w:rPr>
-        <w:t>]</w:t>
-      </w:r>
-    </w:p>
-    <w:p>
-      <w:pPr>
-        <w:pStyle w:val="2"/>
-      </w:pPr>
-      <w:bookmarkStart w:id="3" w:name="_Toc356851227"/>
-      <w:r>
-        <w:rPr>
-          <w:rFonts w:hint="eastAsia"/>
-        </w:rPr>
-        <w:t>参考资料</w:t>
-      </w:r>
-      <w:bookmarkEnd w:id="3"/>
     </w:p>
     <w:p>
       <w:pPr>
@@ -1946,14 +1968,14 @@
         <w:pStyle w:val="1"/>
         <w:ind w:left="360" w:hanging="360"/>
       </w:pPr>
-      <w:bookmarkStart w:id="4" w:name="_Toc356851228"/>
+      <w:bookmarkStart w:id="3" w:name="_Toc356851228"/>
       <w:r>
         <w:rPr>
           <w:rFonts w:hint="eastAsia"/>
         </w:rPr>
         <w:t>用例视图</w:t>
       </w:r>
-      <w:bookmarkEnd w:id="4"/>
+      <w:bookmarkEnd w:id="3"/>
     </w:p>
     <w:p>
       <w:pPr>
@@ -1982,13 +2004,12 @@
       <w:r>
         <w:rPr>
           <w:noProof/>
-          <w:snapToGrid/>
         </w:rPr>
         <w:drawing>
           <wp:inline distT="0" distB="0" distL="0" distR="0">
-            <wp:extent cx="5943600" cy="4460875"/>
+            <wp:extent cx="6154420" cy="4191000"/>
             <wp:effectExtent l="0" t="0" r="0" b="0"/>
-            <wp:docPr id="3" name="图片 1"/>
+            <wp:docPr id="5" name="图片 5"/>
             <wp:cNvGraphicFramePr>
               <a:graphicFrameLocks xmlns:a="http://schemas.openxmlformats.org/drawingml/2006/main" noChangeAspect="1"/>
             </wp:cNvGraphicFramePr>
@@ -1996,7 +2017,7 @@
               <a:graphicData uri="http://schemas.openxmlformats.org/drawingml/2006/picture">
                 <pic:pic xmlns:pic="http://schemas.openxmlformats.org/drawingml/2006/picture">
                   <pic:nvPicPr>
-                    <pic:cNvPr id="0" name="图片 1"/>
+                    <pic:cNvPr id="0" name="Picture 2"/>
                     <pic:cNvPicPr>
                       <a:picLocks noChangeAspect="1" noChangeArrowheads="1"/>
                     </pic:cNvPicPr>
@@ -2017,7 +2038,7 @@
                   <pic:spPr bwMode="auto">
                     <a:xfrm>
                       <a:off x="0" y="0"/>
-                      <a:ext cx="5943600" cy="4460875"/>
+                      <a:ext cx="6159096" cy="4194184"/>
                     </a:xfrm>
                     <a:prstGeom prst="rect">
                       <a:avLst/>
@@ -2039,7 +2060,7 @@
         <w:pStyle w:val="1"/>
         <w:ind w:left="360" w:hanging="360"/>
       </w:pPr>
-      <w:bookmarkStart w:id="5" w:name="_Toc356851229"/>
+      <w:bookmarkStart w:id="4" w:name="_Toc356851229"/>
       <w:r>
         <w:rPr>
           <w:rFonts w:hint="eastAsia"/>
@@ -2047,40 +2068,40 @@
         <w:lastRenderedPageBreak/>
         <w:t>逻辑视图</w:t>
       </w:r>
+      <w:bookmarkEnd w:id="4"/>
+    </w:p>
+    <w:p>
+      <w:pPr>
+        <w:pStyle w:val="InfoBlue"/>
+      </w:pPr>
+      <w:r>
+        <w:rPr>
+          <w:rFonts w:ascii="Times New Roman"/>
+        </w:rPr>
+        <w:t>[</w:t>
+      </w:r>
+      <w:r>
+        <w:rPr>
+          <w:rFonts w:hint="eastAsia"/>
+        </w:rPr>
+        <w:t>本节说明设计模型在构架方面具有重要意义的部分，例如设计模型被分解为多个子系统和包。而每个重要的包又被分解为多个类和类实用程序。您应该介绍那些在构架方面具有重要意义的类，并说明它们的职责，以及几项非常重要的关系、操作和属性。</w:t>
+      </w:r>
+      <w:r>
+        <w:t>]</w:t>
+      </w:r>
+    </w:p>
+    <w:p>
+      <w:pPr>
+        <w:pStyle w:val="2"/>
+      </w:pPr>
+      <w:bookmarkStart w:id="5" w:name="_Toc356851230"/>
+      <w:r>
+        <w:rPr>
+          <w:rFonts w:hint="eastAsia"/>
+        </w:rPr>
+        <w:t>概述</w:t>
+      </w:r>
       <w:bookmarkEnd w:id="5"/>
-    </w:p>
-    <w:p>
-      <w:pPr>
-        <w:pStyle w:val="InfoBlue"/>
-      </w:pPr>
-      <w:r>
-        <w:rPr>
-          <w:rFonts w:ascii="Times New Roman"/>
-        </w:rPr>
-        <w:t>[</w:t>
-      </w:r>
-      <w:r>
-        <w:rPr>
-          <w:rFonts w:hint="eastAsia"/>
-        </w:rPr>
-        <w:t>本节说明设计模型在构架方面具有重要意义的部分，例如设计模型被分解为多个子系统和包。而每个重要的包又被分解为多个类和类实用程序。您应该介绍那些在构架方面具有重要意义的类，并说明它们的职责，以及几项非常重要的关系、操作和属性。</w:t>
-      </w:r>
-      <w:r>
-        <w:t>]</w:t>
-      </w:r>
-    </w:p>
-    <w:p>
-      <w:pPr>
-        <w:pStyle w:val="2"/>
-      </w:pPr>
-      <w:bookmarkStart w:id="6" w:name="_Toc356851230"/>
-      <w:r>
-        <w:rPr>
-          <w:rFonts w:hint="eastAsia"/>
-        </w:rPr>
-        <w:t>概述</w:t>
-      </w:r>
-      <w:bookmarkEnd w:id="6"/>
     </w:p>
     <w:p>
       <w:pPr>
@@ -2138,14 +2159,14 @@
         <w:pStyle w:val="1"/>
         <w:ind w:left="360" w:hanging="360"/>
       </w:pPr>
-      <w:bookmarkStart w:id="7" w:name="_Toc356851232"/>
+      <w:bookmarkStart w:id="6" w:name="_Toc356851232"/>
       <w:r>
         <w:rPr>
           <w:rFonts w:hint="eastAsia"/>
         </w:rPr>
         <w:t>进程视图</w:t>
       </w:r>
-      <w:bookmarkEnd w:id="7"/>
+      <w:bookmarkEnd w:id="6"/>
     </w:p>
     <w:p>
       <w:pPr>
@@ -2174,7 +2195,7 @@
         <w:pStyle w:val="1"/>
         <w:ind w:left="360" w:hanging="360"/>
       </w:pPr>
-      <w:bookmarkStart w:id="8" w:name="_Toc356851233"/>
+      <w:bookmarkStart w:id="7" w:name="_Toc356851233"/>
       <w:r>
         <w:rPr>
           <w:noProof/>
@@ -2249,11 +2270,14 @@
         </w:rPr>
         <w:t>部署视图</w:t>
       </w:r>
-      <w:bookmarkEnd w:id="8"/>
+      <w:bookmarkEnd w:id="7"/>
     </w:p>
     <w:p>
       <w:pPr>
         <w:pStyle w:val="InfoBlue"/>
+        <w:rPr>
+          <w:rFonts w:ascii="Times New Roman" w:hint="eastAsia"/>
+        </w:rPr>
       </w:pPr>
       <w:r>
         <w:t>[</w:t>
@@ -2321,31 +2345,94 @@
         <w:pStyle w:val="1"/>
         <w:ind w:left="360" w:hanging="360"/>
       </w:pPr>
-      <w:bookmarkStart w:id="9" w:name="_Toc356851234"/>
+      <w:bookmarkStart w:id="8" w:name="_Toc356851234"/>
       <w:r>
         <w:rPr>
           <w:rFonts w:hint="eastAsia"/>
         </w:rPr>
         <w:t>实现视图</w:t>
       </w:r>
+      <w:bookmarkEnd w:id="8"/>
+    </w:p>
+    <w:p>
+      <w:pPr>
+        <w:pStyle w:val="InfoBlue"/>
+      </w:pPr>
+      <w:r>
+        <w:t>[</w:t>
+      </w:r>
+      <w:r>
+        <w:rPr>
+          <w:rFonts w:hint="eastAsia"/>
+        </w:rPr>
+        <w:t>本节说明实现模型的整体结构、软件分解为实现模型中的层和子系统的情况，以及所有在构架方面具有重要意义的构件。</w:t>
+      </w:r>
+      <w:r>
+        <w:t>]</w:t>
+      </w:r>
+    </w:p>
+    <w:p>
+      <w:pPr>
+        <w:pStyle w:val="a9"/>
+      </w:pPr>
+      <w:r>
+        <w:rPr>
+          <w:rFonts w:hint="eastAsia"/>
+        </w:rPr>
+        <w:t>前端:</w:t>
+      </w:r>
+    </w:p>
+    <w:p>
+      <w:pPr>
+        <w:pStyle w:val="a9"/>
+        <w:rPr>
+          <w:rFonts w:hint="eastAsia"/>
+        </w:rPr>
+      </w:pPr>
+      <w:r>
+        <w:rPr>
+          <w:noProof/>
+          <w:snapToGrid/>
+        </w:rPr>
+        <w:lastRenderedPageBreak/>
+        <w:drawing>
+          <wp:inline distT="0" distB="0" distL="0" distR="0" wp14:anchorId="0C026A34" wp14:editId="50EB001F">
+            <wp:extent cx="6375907" cy="4296508"/>
+            <wp:effectExtent l="0" t="0" r="6350" b="8890"/>
+            <wp:docPr id="6" name="图片 6"/>
+            <wp:cNvGraphicFramePr>
+              <a:graphicFrameLocks xmlns:a="http://schemas.openxmlformats.org/drawingml/2006/main" noChangeAspect="1"/>
+            </wp:cNvGraphicFramePr>
+            <a:graphic xmlns:a="http://schemas.openxmlformats.org/drawingml/2006/main">
+              <a:graphicData uri="http://schemas.openxmlformats.org/drawingml/2006/picture">
+                <pic:pic xmlns:pic="http://schemas.openxmlformats.org/drawingml/2006/picture">
+                  <pic:nvPicPr>
+                    <pic:cNvPr id="1" name=""/>
+                    <pic:cNvPicPr/>
+                  </pic:nvPicPr>
+                  <pic:blipFill>
+                    <a:blip r:embed="rId11"/>
+                    <a:stretch>
+                      <a:fillRect/>
+                    </a:stretch>
+                  </pic:blipFill>
+                  <pic:spPr>
+                    <a:xfrm>
+                      <a:off x="0" y="0"/>
+                      <a:ext cx="6422944" cy="4328204"/>
+                    </a:xfrm>
+                    <a:prstGeom prst="rect">
+                      <a:avLst/>
+                    </a:prstGeom>
+                  </pic:spPr>
+                </pic:pic>
+              </a:graphicData>
+            </a:graphic>
+          </wp:inline>
+        </w:drawing>
+      </w:r>
+      <w:bookmarkStart w:id="9" w:name="_GoBack"/>
       <w:bookmarkEnd w:id="9"/>
-    </w:p>
-    <w:p>
-      <w:pPr>
-        <w:pStyle w:val="InfoBlue"/>
-      </w:pPr>
-      <w:r>
-        <w:t>[</w:t>
-      </w:r>
-      <w:r>
-        <w:rPr>
-          <w:rFonts w:hint="eastAsia"/>
-        </w:rPr>
-        <w:t>本节说明实现模型的整体结构、软件分解为实现模型中的层和子系统的情况，以及所有在构架方面具有重要意义的构件。</w:t>
-      </w:r>
-      <w:r>
-        <w:t>]</w:t>
-      </w:r>
     </w:p>
     <w:p/>
     <w:p>
@@ -2408,7 +2495,6 @@
         <w:rPr>
           <w:rFonts w:hint="eastAsia"/>
         </w:rPr>
-        <w:lastRenderedPageBreak/>
         <w:t>核心算法设计</w:t>
       </w:r>
       <w:r>
@@ -2442,8 +2528,8 @@
       </w:pPr>
     </w:p>
     <w:sectPr>
-      <w:headerReference w:type="default" r:id="rId11"/>
-      <w:footerReference w:type="default" r:id="rId12"/>
+      <w:headerReference w:type="default" r:id="rId12"/>
+      <w:footerReference w:type="default" r:id="rId13"/>
       <w:pgSz w:w="12240" w:h="15840" w:code="1"/>
       <w:pgMar w:top="1440" w:right="1440" w:bottom="1440" w:left="1440" w:header="720" w:footer="720" w:gutter="0"/>
       <w:cols w:space="720"/>
@@ -4393,7 +4479,7 @@
     </w:rPrDefault>
     <w:pPrDefault/>
   </w:docDefaults>
-  <w:latentStyles w:defLockedState="0" w:defUIPriority="0" w:defSemiHidden="0" w:defUnhideWhenUsed="0" w:defQFormat="0" w:count="376">
+  <w:latentStyles w:defLockedState="0" w:defUIPriority="0" w:defSemiHidden="0" w:defUnhideWhenUsed="0" w:defQFormat="0" w:count="377">
     <w:lsdException w:name="Normal" w:qFormat="1"/>
     <w:lsdException w:name="heading 1" w:qFormat="1"/>
     <w:lsdException w:name="heading 2" w:qFormat="1"/>
@@ -4411,7 +4497,8 @@
     <w:lsdException w:name="Subtitle" w:qFormat="1"/>
     <w:lsdException w:name="Strong" w:qFormat="1"/>
     <w:lsdException w:name="Emphasis" w:qFormat="1"/>
-    <w:lsdException w:name="Normal Table" w:semiHidden="1" w:unhideWhenUsed="1"/>
+    <w:lsdException w:name="HTML Variable" w:semiHidden="1" w:unhideWhenUsed="1"/>
+    <w:lsdException w:name="Outline List 3" w:semiHidden="1" w:unhideWhenUsed="1"/>
     <w:lsdException w:name="Table Simple 1" w:semiHidden="1" w:unhideWhenUsed="1"/>
     <w:lsdException w:name="Table Simple 2" w:semiHidden="1" w:unhideWhenUsed="1"/>
     <w:lsdException w:name="Table Simple 3" w:semiHidden="1" w:unhideWhenUsed="1"/>
@@ -4453,8 +4540,7 @@
     <w:lsdException w:name="Table Subtle 2" w:semiHidden="1" w:unhideWhenUsed="1"/>
     <w:lsdException w:name="Table Web 1" w:semiHidden="1" w:unhideWhenUsed="1"/>
     <w:lsdException w:name="Table Web 2" w:semiHidden="1" w:unhideWhenUsed="1"/>
-    <w:lsdException w:name="Table Web 3" w:semiHidden="1" w:unhideWhenUsed="1"/>
-    <w:lsdException w:name="Table Theme" w:semiHidden="1" w:unhideWhenUsed="1"/>
+    <w:lsdException w:name="Balloon Text" w:semiHidden="1" w:unhideWhenUsed="1"/>
     <w:lsdException w:name="Placeholder Text" w:semiHidden="1" w:uiPriority="99"/>
     <w:lsdException w:name="No Spacing" w:uiPriority="1" w:qFormat="1"/>
     <w:lsdException w:name="Light Shading" w:uiPriority="60"/>
@@ -4675,6 +4761,7 @@
     <w:lsdException w:name="Hashtag" w:semiHidden="1" w:uiPriority="99" w:unhideWhenUsed="1"/>
     <w:lsdException w:name="Unresolved Mention" w:semiHidden="1" w:uiPriority="99" w:unhideWhenUsed="1"/>
     <w:lsdException w:name="Smart Link" w:semiHidden="1" w:uiPriority="99" w:unhideWhenUsed="1"/>
+    <w:lsdException w:name="Smart Link Error" w:semiHidden="1" w:uiPriority="99" w:unhideWhenUsed="1"/>
   </w:latentStyles>
   <w:style w:type="paragraph" w:default="1" w:styleId="a">
     <w:name w:val="Normal"/>

</xml_diff>